<commit_message>
Liste Prefabs + Diagrammes v1.0
</commit_message>
<xml_diff>
--- a/Gamedoc/Rendu 04122013/Doc24112013.docx
+++ b/Gamedoc/Rendu 04122013/Doc24112013.docx
@@ -222,7 +222,7 @@
                                   </w:rPr>
                                   <w:alias w:val="Date "/>
                                   <w:tag w:val=""/>
-                                  <w:id w:val="-1385016800"/>
+                                  <w:id w:val="-935518124"/>
                                   <w:dataBinding w:prefixMappings="xmlns:ns0='http://schemas.microsoft.com/office/2006/coverPageProps' " w:xpath="/ns0:CoverPageProperties[1]/ns0:PublishDate[1]" w:storeItemID="{55AF091B-3C7A-41E3-B477-F2FDAA23CFDA}"/>
                                   <w:date w:fullDate="2013-12-04T00:00:00Z">
                                     <w:dateFormat w:val="dd MMMM yyyy"/>
@@ -273,7 +273,7 @@
                                     </w:rPr>
                                     <w:alias w:val="Société"/>
                                     <w:tag w:val=""/>
-                                    <w:id w:val="-575674735"/>
+                                    <w:id w:val="-2009972075"/>
                                     <w:dataBinding w:prefixMappings="xmlns:ns0='http://schemas.openxmlformats.org/officeDocument/2006/extended-properties' " w:xpath="/ns0:Properties[1]/ns0:Company[1]" w:storeItemID="{6668398D-A668-4E3E-A5EB-62B293D839F1}"/>
                                     <w:text/>
                                   </w:sdtPr>
@@ -305,7 +305,7 @@
                                     </w:rPr>
                                     <w:alias w:val="Adresse"/>
                                     <w:tag w:val=""/>
-                                    <w:id w:val="-1195919111"/>
+                                    <w:id w:val="-1288272000"/>
                                     <w:showingPlcHdr/>
                                     <w:dataBinding w:prefixMappings="xmlns:ns0='http://schemas.microsoft.com/office/2006/coverPageProps' " w:xpath="/ns0:CoverPageProperties[1]/ns0:CompanyAddress[1]" w:storeItemID="{55AF091B-3C7A-41E3-B477-F2FDAA23CFDA}"/>
                                     <w:text/>
@@ -360,7 +360,7 @@
                             </w:rPr>
                             <w:alias w:val="Date "/>
                             <w:tag w:val=""/>
-                            <w:id w:val="-1385016800"/>
+                            <w:id w:val="-935518124"/>
                             <w:dataBinding w:prefixMappings="xmlns:ns0='http://schemas.microsoft.com/office/2006/coverPageProps' " w:xpath="/ns0:CoverPageProperties[1]/ns0:PublishDate[1]" w:storeItemID="{55AF091B-3C7A-41E3-B477-F2FDAA23CFDA}"/>
                             <w:date w:fullDate="2013-12-04T00:00:00Z">
                               <w:dateFormat w:val="dd MMMM yyyy"/>
@@ -411,7 +411,7 @@
                               </w:rPr>
                               <w:alias w:val="Société"/>
                               <w:tag w:val=""/>
-                              <w:id w:val="-575674735"/>
+                              <w:id w:val="-2009972075"/>
                               <w:dataBinding w:prefixMappings="xmlns:ns0='http://schemas.openxmlformats.org/officeDocument/2006/extended-properties' " w:xpath="/ns0:Properties[1]/ns0:Company[1]" w:storeItemID="{6668398D-A668-4E3E-A5EB-62B293D839F1}"/>
                               <w:text/>
                             </w:sdtPr>
@@ -443,7 +443,7 @@
                               </w:rPr>
                               <w:alias w:val="Adresse"/>
                               <w:tag w:val=""/>
-                              <w:id w:val="-1195919111"/>
+                              <w:id w:val="-1288272000"/>
                               <w:showingPlcHdr/>
                               <w:dataBinding w:prefixMappings="xmlns:ns0='http://schemas.microsoft.com/office/2006/coverPageProps' " w:xpath="/ns0:CoverPageProperties[1]/ns0:CompanyAddress[1]" w:storeItemID="{55AF091B-3C7A-41E3-B477-F2FDAA23CFDA}"/>
                               <w:text/>
@@ -700,14 +700,7 @@
         </w:p>
         <w:sdt>
           <w:sdtPr>
-            <w:rPr>
-              <w:rFonts w:asciiTheme="minorHAnsi" w:eastAsiaTheme="minorHAnsi" w:hAnsiTheme="minorHAnsi" w:cstheme="minorBidi"/>
-              <w:color w:val="auto"/>
-              <w:sz w:val="22"/>
-              <w:szCs w:val="22"/>
-              <w:lang w:eastAsia="en-US"/>
-            </w:rPr>
-            <w:id w:val="225420101"/>
+            <w:id w:val="1429551583"/>
             <w:docPartObj>
               <w:docPartGallery w:val="Table of Contents"/>
               <w:docPartUnique/>
@@ -715,8 +708,13 @@
           </w:sdtPr>
           <w:sdtEndPr>
             <w:rPr>
+              <w:rFonts w:asciiTheme="minorHAnsi" w:eastAsiaTheme="minorHAnsi" w:hAnsiTheme="minorHAnsi" w:cstheme="minorBidi"/>
               <w:b/>
               <w:bCs/>
+              <w:color w:val="auto"/>
+              <w:sz w:val="22"/>
+              <w:szCs w:val="22"/>
+              <w:lang w:eastAsia="en-US"/>
             </w:rPr>
           </w:sdtEndPr>
           <w:sdtContent>
@@ -730,19 +728,14 @@
             </w:p>
             <w:p>
               <w:pPr>
-                <w:rPr>
-                  <w:lang w:eastAsia="fr-FR"/>
-                </w:rPr>
-              </w:pPr>
-            </w:p>
-            <w:p>
-              <w:pPr>
                 <w:pStyle w:val="TM1"/>
                 <w:tabs>
                   <w:tab w:val="right" w:leader="dot" w:pos="9060"/>
                 </w:tabs>
                 <w:rPr>
+                  <w:rFonts w:eastAsiaTheme="minorEastAsia"/>
                   <w:noProof/>
+                  <w:lang w:eastAsia="fr-FR"/>
                 </w:rPr>
               </w:pPr>
               <w:r>
@@ -754,7 +747,7 @@
               <w:r>
                 <w:fldChar w:fldCharType="separate"/>
               </w:r>
-              <w:hyperlink w:anchor="_Toc373052593" w:history="1">
+              <w:hyperlink w:anchor="_Toc373062194" w:history="1">
                 <w:r>
                   <w:rPr>
                     <w:rStyle w:val="Lienhypertexte"/>
@@ -781,7 +774,7 @@
                     <w:noProof/>
                     <w:webHidden/>
                   </w:rPr>
-                  <w:instrText xml:space="preserve"> PAGEREF _Toc373052593 \h </w:instrText>
+                  <w:instrText xml:space="preserve"> PAGEREF _Toc373062194 \h </w:instrText>
                 </w:r>
                 <w:r>
                   <w:rPr>
@@ -819,10 +812,12 @@
                   <w:tab w:val="right" w:leader="dot" w:pos="9060"/>
                 </w:tabs>
                 <w:rPr>
+                  <w:rFonts w:eastAsiaTheme="minorEastAsia"/>
                   <w:noProof/>
+                  <w:lang w:eastAsia="fr-FR"/>
                 </w:rPr>
               </w:pPr>
-              <w:hyperlink w:anchor="_Toc373052594" w:history="1">
+              <w:hyperlink w:anchor="_Toc373062195" w:history="1">
                 <w:r>
                   <w:rPr>
                     <w:rStyle w:val="Lienhypertexte"/>
@@ -849,7 +844,7 @@
                     <w:noProof/>
                     <w:webHidden/>
                   </w:rPr>
-                  <w:instrText xml:space="preserve"> PAGEREF _Toc373052594 \h </w:instrText>
+                  <w:instrText xml:space="preserve"> PAGEREF _Toc373062195 \h </w:instrText>
                 </w:r>
                 <w:r>
                   <w:rPr>
@@ -869,7 +864,7 @@
                     <w:noProof/>
                     <w:webHidden/>
                   </w:rPr>
-                  <w:t>10</w:t>
+                  <w:t>9</w:t>
                 </w:r>
                 <w:r>
                   <w:rPr>
@@ -893,7 +888,7 @@
                   <w:lang w:eastAsia="fr-FR"/>
                 </w:rPr>
               </w:pPr>
-              <w:hyperlink w:anchor="_Toc373052595" w:history="1">
+              <w:hyperlink w:anchor="_Toc373062196" w:history="1">
                 <w:r>
                   <w:rPr>
                     <w:rStyle w:val="Lienhypertexte"/>
@@ -935,7 +930,7 @@
                     <w:noProof/>
                     <w:webHidden/>
                   </w:rPr>
-                  <w:instrText xml:space="preserve"> PAGEREF _Toc373052595 \h </w:instrText>
+                  <w:instrText xml:space="preserve"> PAGEREF _Toc373062196 \h </w:instrText>
                 </w:r>
                 <w:r>
                   <w:rPr>
@@ -955,7 +950,7 @@
                     <w:noProof/>
                     <w:webHidden/>
                   </w:rPr>
-                  <w:t>10</w:t>
+                  <w:t>9</w:t>
                 </w:r>
                 <w:r>
                   <w:rPr>
@@ -979,11 +974,12 @@
                   <w:lang w:eastAsia="fr-FR"/>
                 </w:rPr>
               </w:pPr>
-              <w:hyperlink w:anchor="_Toc373052596" w:history="1">
+              <w:hyperlink w:anchor="_Toc373062197" w:history="1">
                 <w:r>
                   <w:rPr>
                     <w:rStyle w:val="Lienhypertexte"/>
                     <w:noProof/>
+                    <w:lang w:eastAsia="fr-FR"/>
                   </w:rPr>
                   <w:t>2.</w:t>
                 </w:r>
@@ -1021,7 +1017,7 @@
                     <w:noProof/>
                     <w:webHidden/>
                   </w:rPr>
-                  <w:instrText xml:space="preserve"> PAGEREF _Toc373052596 \h </w:instrText>
+                  <w:instrText xml:space="preserve"> PAGEREF _Toc373062197 \h </w:instrText>
                 </w:r>
                 <w:r>
                   <w:rPr>
@@ -1041,7 +1037,7 @@
                     <w:noProof/>
                     <w:webHidden/>
                   </w:rPr>
-                  <w:t>10</w:t>
+                  <w:t>9</w:t>
                 </w:r>
                 <w:r>
                   <w:rPr>
@@ -1065,7 +1061,7 @@
                   <w:lang w:eastAsia="fr-FR"/>
                 </w:rPr>
               </w:pPr>
-              <w:hyperlink w:anchor="_Toc373052597" w:history="1">
+              <w:hyperlink w:anchor="_Toc373062198" w:history="1">
                 <w:r>
                   <w:rPr>
                     <w:rStyle w:val="Lienhypertexte"/>
@@ -1107,7 +1103,7 @@
                     <w:noProof/>
                     <w:webHidden/>
                   </w:rPr>
-                  <w:instrText xml:space="preserve"> PAGEREF _Toc373052597 \h </w:instrText>
+                  <w:instrText xml:space="preserve"> PAGEREF _Toc373062198 \h </w:instrText>
                 </w:r>
                 <w:r>
                   <w:rPr>
@@ -1128,6 +1124,694 @@
                     <w:webHidden/>
                   </w:rPr>
                   <w:t>10</w:t>
+                </w:r>
+                <w:r>
+                  <w:rPr>
+                    <w:noProof/>
+                    <w:webHidden/>
+                  </w:rPr>
+                  <w:fldChar w:fldCharType="end"/>
+                </w:r>
+              </w:hyperlink>
+            </w:p>
+            <w:p>
+              <w:pPr>
+                <w:pStyle w:val="TM3"/>
+                <w:tabs>
+                  <w:tab w:val="left" w:pos="880"/>
+                  <w:tab w:val="right" w:leader="dot" w:pos="9060"/>
+                </w:tabs>
+                <w:rPr>
+                  <w:rFonts w:eastAsiaTheme="minorEastAsia"/>
+                  <w:noProof/>
+                  <w:lang w:eastAsia="fr-FR"/>
+                </w:rPr>
+              </w:pPr>
+              <w:hyperlink w:anchor="_Toc373062199" w:history="1">
+                <w:r>
+                  <w:rPr>
+                    <w:rStyle w:val="Lienhypertexte"/>
+                    <w:noProof/>
+                  </w:rPr>
+                  <w:t>a.</w:t>
+                </w:r>
+                <w:r>
+                  <w:rPr>
+                    <w:rFonts w:eastAsiaTheme="minorEastAsia"/>
+                    <w:noProof/>
+                    <w:lang w:eastAsia="fr-FR"/>
+                  </w:rPr>
+                  <w:tab/>
+                </w:r>
+                <w:r>
+                  <w:rPr>
+                    <w:rStyle w:val="Lienhypertexte"/>
+                    <w:noProof/>
+                  </w:rPr>
+                  <w:t>Diagramme d’activité principal :</w:t>
+                </w:r>
+                <w:r>
+                  <w:rPr>
+                    <w:noProof/>
+                    <w:webHidden/>
+                  </w:rPr>
+                  <w:tab/>
+                </w:r>
+                <w:r>
+                  <w:rPr>
+                    <w:noProof/>
+                    <w:webHidden/>
+                  </w:rPr>
+                  <w:fldChar w:fldCharType="begin"/>
+                </w:r>
+                <w:r>
+                  <w:rPr>
+                    <w:noProof/>
+                    <w:webHidden/>
+                  </w:rPr>
+                  <w:instrText xml:space="preserve"> PAGEREF _Toc373062199 \h </w:instrText>
+                </w:r>
+                <w:r>
+                  <w:rPr>
+                    <w:noProof/>
+                    <w:webHidden/>
+                  </w:rPr>
+                </w:r>
+                <w:r>
+                  <w:rPr>
+                    <w:noProof/>
+                    <w:webHidden/>
+                  </w:rPr>
+                  <w:fldChar w:fldCharType="separate"/>
+                </w:r>
+                <w:r>
+                  <w:rPr>
+                    <w:noProof/>
+                    <w:webHidden/>
+                  </w:rPr>
+                  <w:t>10</w:t>
+                </w:r>
+                <w:r>
+                  <w:rPr>
+                    <w:noProof/>
+                    <w:webHidden/>
+                  </w:rPr>
+                  <w:fldChar w:fldCharType="end"/>
+                </w:r>
+              </w:hyperlink>
+            </w:p>
+            <w:p>
+              <w:pPr>
+                <w:pStyle w:val="TM3"/>
+                <w:tabs>
+                  <w:tab w:val="left" w:pos="880"/>
+                  <w:tab w:val="right" w:leader="dot" w:pos="9060"/>
+                </w:tabs>
+                <w:rPr>
+                  <w:rFonts w:eastAsiaTheme="minorEastAsia"/>
+                  <w:noProof/>
+                  <w:lang w:eastAsia="fr-FR"/>
+                </w:rPr>
+              </w:pPr>
+              <w:hyperlink w:anchor="_Toc373062200" w:history="1">
+                <w:r>
+                  <w:rPr>
+                    <w:rStyle w:val="Lienhypertexte"/>
+                    <w:noProof/>
+                  </w:rPr>
+                  <w:t>b.</w:t>
+                </w:r>
+                <w:r>
+                  <w:rPr>
+                    <w:rFonts w:eastAsiaTheme="minorEastAsia"/>
+                    <w:noProof/>
+                    <w:lang w:eastAsia="fr-FR"/>
+                  </w:rPr>
+                  <w:tab/>
+                </w:r>
+                <w:r>
+                  <w:rPr>
+                    <w:rStyle w:val="Lienhypertexte"/>
+                    <w:noProof/>
+                  </w:rPr>
+                  <w:t>Paramétrage partie :</w:t>
+                </w:r>
+                <w:r>
+                  <w:rPr>
+                    <w:noProof/>
+                    <w:webHidden/>
+                  </w:rPr>
+                  <w:tab/>
+                </w:r>
+                <w:r>
+                  <w:rPr>
+                    <w:noProof/>
+                    <w:webHidden/>
+                  </w:rPr>
+                  <w:fldChar w:fldCharType="begin"/>
+                </w:r>
+                <w:r>
+                  <w:rPr>
+                    <w:noProof/>
+                    <w:webHidden/>
+                  </w:rPr>
+                  <w:instrText xml:space="preserve"> PAGEREF _Toc373062200 \h </w:instrText>
+                </w:r>
+                <w:r>
+                  <w:rPr>
+                    <w:noProof/>
+                    <w:webHidden/>
+                  </w:rPr>
+                </w:r>
+                <w:r>
+                  <w:rPr>
+                    <w:noProof/>
+                    <w:webHidden/>
+                  </w:rPr>
+                  <w:fldChar w:fldCharType="separate"/>
+                </w:r>
+                <w:r>
+                  <w:rPr>
+                    <w:noProof/>
+                    <w:webHidden/>
+                  </w:rPr>
+                  <w:t>10</w:t>
+                </w:r>
+                <w:r>
+                  <w:rPr>
+                    <w:noProof/>
+                    <w:webHidden/>
+                  </w:rPr>
+                  <w:fldChar w:fldCharType="end"/>
+                </w:r>
+              </w:hyperlink>
+            </w:p>
+            <w:p>
+              <w:pPr>
+                <w:pStyle w:val="TM3"/>
+                <w:tabs>
+                  <w:tab w:val="left" w:pos="880"/>
+                  <w:tab w:val="right" w:leader="dot" w:pos="9060"/>
+                </w:tabs>
+                <w:rPr>
+                  <w:rFonts w:eastAsiaTheme="minorEastAsia"/>
+                  <w:noProof/>
+                  <w:lang w:eastAsia="fr-FR"/>
+                </w:rPr>
+              </w:pPr>
+              <w:hyperlink w:anchor="_Toc373062201" w:history="1">
+                <w:r>
+                  <w:rPr>
+                    <w:rStyle w:val="Lienhypertexte"/>
+                    <w:noProof/>
+                  </w:rPr>
+                  <w:t>c.</w:t>
+                </w:r>
+                <w:r>
+                  <w:rPr>
+                    <w:rFonts w:eastAsiaTheme="minorEastAsia"/>
+                    <w:noProof/>
+                    <w:lang w:eastAsia="fr-FR"/>
+                  </w:rPr>
+                  <w:tab/>
+                </w:r>
+                <w:r>
+                  <w:rPr>
+                    <w:rStyle w:val="Lienhypertexte"/>
+                    <w:noProof/>
+                  </w:rPr>
+                  <w:t>Lancer Partie :</w:t>
+                </w:r>
+                <w:r>
+                  <w:rPr>
+                    <w:noProof/>
+                    <w:webHidden/>
+                  </w:rPr>
+                  <w:tab/>
+                </w:r>
+                <w:r>
+                  <w:rPr>
+                    <w:noProof/>
+                    <w:webHidden/>
+                  </w:rPr>
+                  <w:fldChar w:fldCharType="begin"/>
+                </w:r>
+                <w:r>
+                  <w:rPr>
+                    <w:noProof/>
+                    <w:webHidden/>
+                  </w:rPr>
+                  <w:instrText xml:space="preserve"> PAGEREF _Toc373062201 \h </w:instrText>
+                </w:r>
+                <w:r>
+                  <w:rPr>
+                    <w:noProof/>
+                    <w:webHidden/>
+                  </w:rPr>
+                </w:r>
+                <w:r>
+                  <w:rPr>
+                    <w:noProof/>
+                    <w:webHidden/>
+                  </w:rPr>
+                  <w:fldChar w:fldCharType="separate"/>
+                </w:r>
+                <w:r>
+                  <w:rPr>
+                    <w:noProof/>
+                    <w:webHidden/>
+                  </w:rPr>
+                  <w:t>11</w:t>
+                </w:r>
+                <w:r>
+                  <w:rPr>
+                    <w:noProof/>
+                    <w:webHidden/>
+                  </w:rPr>
+                  <w:fldChar w:fldCharType="end"/>
+                </w:r>
+              </w:hyperlink>
+            </w:p>
+            <w:p>
+              <w:pPr>
+                <w:pStyle w:val="TM3"/>
+                <w:tabs>
+                  <w:tab w:val="left" w:pos="880"/>
+                  <w:tab w:val="right" w:leader="dot" w:pos="9060"/>
+                </w:tabs>
+                <w:rPr>
+                  <w:rFonts w:eastAsiaTheme="minorEastAsia"/>
+                  <w:noProof/>
+                  <w:lang w:eastAsia="fr-FR"/>
+                </w:rPr>
+              </w:pPr>
+              <w:hyperlink w:anchor="_Toc373062202" w:history="1">
+                <w:r>
+                  <w:rPr>
+                    <w:rStyle w:val="Lienhypertexte"/>
+                    <w:noProof/>
+                  </w:rPr>
+                  <w:t>d.</w:t>
+                </w:r>
+                <w:r>
+                  <w:rPr>
+                    <w:rFonts w:eastAsiaTheme="minorEastAsia"/>
+                    <w:noProof/>
+                    <w:lang w:eastAsia="fr-FR"/>
+                  </w:rPr>
+                  <w:tab/>
+                </w:r>
+                <w:r>
+                  <w:rPr>
+                    <w:rStyle w:val="Lienhypertexte"/>
+                    <w:noProof/>
+                  </w:rPr>
+                  <w:t>Jouer la Partie :</w:t>
+                </w:r>
+                <w:r>
+                  <w:rPr>
+                    <w:noProof/>
+                    <w:webHidden/>
+                  </w:rPr>
+                  <w:tab/>
+                </w:r>
+                <w:r>
+                  <w:rPr>
+                    <w:noProof/>
+                    <w:webHidden/>
+                  </w:rPr>
+                  <w:fldChar w:fldCharType="begin"/>
+                </w:r>
+                <w:r>
+                  <w:rPr>
+                    <w:noProof/>
+                    <w:webHidden/>
+                  </w:rPr>
+                  <w:instrText xml:space="preserve"> PAGEREF _Toc373062202 \h </w:instrText>
+                </w:r>
+                <w:r>
+                  <w:rPr>
+                    <w:noProof/>
+                    <w:webHidden/>
+                  </w:rPr>
+                </w:r>
+                <w:r>
+                  <w:rPr>
+                    <w:noProof/>
+                    <w:webHidden/>
+                  </w:rPr>
+                  <w:fldChar w:fldCharType="separate"/>
+                </w:r>
+                <w:r>
+                  <w:rPr>
+                    <w:noProof/>
+                    <w:webHidden/>
+                  </w:rPr>
+                  <w:t>11</w:t>
+                </w:r>
+                <w:r>
+                  <w:rPr>
+                    <w:noProof/>
+                    <w:webHidden/>
+                  </w:rPr>
+                  <w:fldChar w:fldCharType="end"/>
+                </w:r>
+              </w:hyperlink>
+            </w:p>
+            <w:p>
+              <w:pPr>
+                <w:pStyle w:val="TM3"/>
+                <w:tabs>
+                  <w:tab w:val="left" w:pos="880"/>
+                  <w:tab w:val="right" w:leader="dot" w:pos="9060"/>
+                </w:tabs>
+                <w:rPr>
+                  <w:rFonts w:eastAsiaTheme="minorEastAsia"/>
+                  <w:noProof/>
+                  <w:lang w:eastAsia="fr-FR"/>
+                </w:rPr>
+              </w:pPr>
+              <w:hyperlink w:anchor="_Toc373062203" w:history="1">
+                <w:r>
+                  <w:rPr>
+                    <w:rStyle w:val="Lienhypertexte"/>
+                    <w:noProof/>
+                  </w:rPr>
+                  <w:t>e.</w:t>
+                </w:r>
+                <w:r>
+                  <w:rPr>
+                    <w:rFonts w:eastAsiaTheme="minorEastAsia"/>
+                    <w:noProof/>
+                    <w:lang w:eastAsia="fr-FR"/>
+                  </w:rPr>
+                  <w:tab/>
+                </w:r>
+                <w:r>
+                  <w:rPr>
+                    <w:rStyle w:val="Lienhypertexte"/>
+                    <w:noProof/>
+                  </w:rPr>
+                  <w:t>Mouvement joueur :</w:t>
+                </w:r>
+                <w:r>
+                  <w:rPr>
+                    <w:noProof/>
+                    <w:webHidden/>
+                  </w:rPr>
+                  <w:tab/>
+                </w:r>
+                <w:r>
+                  <w:rPr>
+                    <w:noProof/>
+                    <w:webHidden/>
+                  </w:rPr>
+                  <w:fldChar w:fldCharType="begin"/>
+                </w:r>
+                <w:r>
+                  <w:rPr>
+                    <w:noProof/>
+                    <w:webHidden/>
+                  </w:rPr>
+                  <w:instrText xml:space="preserve"> PAGEREF _Toc373062203 \h </w:instrText>
+                </w:r>
+                <w:r>
+                  <w:rPr>
+                    <w:noProof/>
+                    <w:webHidden/>
+                  </w:rPr>
+                </w:r>
+                <w:r>
+                  <w:rPr>
+                    <w:noProof/>
+                    <w:webHidden/>
+                  </w:rPr>
+                  <w:fldChar w:fldCharType="separate"/>
+                </w:r>
+                <w:r>
+                  <w:rPr>
+                    <w:noProof/>
+                    <w:webHidden/>
+                  </w:rPr>
+                  <w:t>12</w:t>
+                </w:r>
+                <w:r>
+                  <w:rPr>
+                    <w:noProof/>
+                    <w:webHidden/>
+                  </w:rPr>
+                  <w:fldChar w:fldCharType="end"/>
+                </w:r>
+              </w:hyperlink>
+            </w:p>
+            <w:p>
+              <w:pPr>
+                <w:pStyle w:val="TM3"/>
+                <w:tabs>
+                  <w:tab w:val="left" w:pos="880"/>
+                  <w:tab w:val="right" w:leader="dot" w:pos="9060"/>
+                </w:tabs>
+                <w:rPr>
+                  <w:rFonts w:eastAsiaTheme="minorEastAsia"/>
+                  <w:noProof/>
+                  <w:lang w:eastAsia="fr-FR"/>
+                </w:rPr>
+              </w:pPr>
+              <w:hyperlink w:anchor="_Toc373062204" w:history="1">
+                <w:r>
+                  <w:rPr>
+                    <w:rStyle w:val="Lienhypertexte"/>
+                    <w:noProof/>
+                  </w:rPr>
+                  <w:t>f.</w:t>
+                </w:r>
+                <w:r>
+                  <w:rPr>
+                    <w:rFonts w:eastAsiaTheme="minorEastAsia"/>
+                    <w:noProof/>
+                    <w:lang w:eastAsia="fr-FR"/>
+                  </w:rPr>
+                  <w:tab/>
+                </w:r>
+                <w:r>
+                  <w:rPr>
+                    <w:rStyle w:val="Lienhypertexte"/>
+                    <w:noProof/>
+                  </w:rPr>
+                  <w:t>Capacités joueurs</w:t>
+                </w:r>
+                <w:r>
+                  <w:rPr>
+                    <w:noProof/>
+                    <w:webHidden/>
+                  </w:rPr>
+                  <w:tab/>
+                </w:r>
+                <w:r>
+                  <w:rPr>
+                    <w:noProof/>
+                    <w:webHidden/>
+                  </w:rPr>
+                  <w:fldChar w:fldCharType="begin"/>
+                </w:r>
+                <w:r>
+                  <w:rPr>
+                    <w:noProof/>
+                    <w:webHidden/>
+                  </w:rPr>
+                  <w:instrText xml:space="preserve"> PAGEREF _Toc373062204 \h </w:instrText>
+                </w:r>
+                <w:r>
+                  <w:rPr>
+                    <w:noProof/>
+                    <w:webHidden/>
+                  </w:rPr>
+                </w:r>
+                <w:r>
+                  <w:rPr>
+                    <w:noProof/>
+                    <w:webHidden/>
+                  </w:rPr>
+                  <w:fldChar w:fldCharType="separate"/>
+                </w:r>
+                <w:r>
+                  <w:rPr>
+                    <w:noProof/>
+                    <w:webHidden/>
+                  </w:rPr>
+                  <w:t>12</w:t>
+                </w:r>
+                <w:r>
+                  <w:rPr>
+                    <w:noProof/>
+                    <w:webHidden/>
+                  </w:rPr>
+                  <w:fldChar w:fldCharType="end"/>
+                </w:r>
+              </w:hyperlink>
+            </w:p>
+            <w:p>
+              <w:pPr>
+                <w:pStyle w:val="TM3"/>
+                <w:tabs>
+                  <w:tab w:val="left" w:pos="880"/>
+                  <w:tab w:val="right" w:leader="dot" w:pos="9060"/>
+                </w:tabs>
+                <w:rPr>
+                  <w:rFonts w:eastAsiaTheme="minorEastAsia"/>
+                  <w:noProof/>
+                  <w:lang w:eastAsia="fr-FR"/>
+                </w:rPr>
+              </w:pPr>
+              <w:hyperlink w:anchor="_Toc373062205" w:history="1">
+                <w:r>
+                  <w:rPr>
+                    <w:rStyle w:val="Lienhypertexte"/>
+                    <w:noProof/>
+                  </w:rPr>
+                  <w:t>g.</w:t>
+                </w:r>
+                <w:r>
+                  <w:rPr>
+                    <w:rFonts w:eastAsiaTheme="minorEastAsia"/>
+                    <w:noProof/>
+                    <w:lang w:eastAsia="fr-FR"/>
+                  </w:rPr>
+                  <w:tab/>
+                </w:r>
+                <w:r>
+                  <w:rPr>
+                    <w:rStyle w:val="Lienhypertexte"/>
+                    <w:noProof/>
+                  </w:rPr>
+                  <w:t>Options jeu :</w:t>
+                </w:r>
+                <w:r>
+                  <w:rPr>
+                    <w:noProof/>
+                    <w:webHidden/>
+                  </w:rPr>
+                  <w:tab/>
+                </w:r>
+                <w:r>
+                  <w:rPr>
+                    <w:noProof/>
+                    <w:webHidden/>
+                  </w:rPr>
+                  <w:fldChar w:fldCharType="begin"/>
+                </w:r>
+                <w:r>
+                  <w:rPr>
+                    <w:noProof/>
+                    <w:webHidden/>
+                  </w:rPr>
+                  <w:instrText xml:space="preserve"> PAGEREF _Toc373062205 \h </w:instrText>
+                </w:r>
+                <w:r>
+                  <w:rPr>
+                    <w:noProof/>
+                    <w:webHidden/>
+                  </w:rPr>
+                </w:r>
+                <w:r>
+                  <w:rPr>
+                    <w:noProof/>
+                    <w:webHidden/>
+                  </w:rPr>
+                  <w:fldChar w:fldCharType="separate"/>
+                </w:r>
+                <w:r>
+                  <w:rPr>
+                    <w:noProof/>
+                    <w:webHidden/>
+                  </w:rPr>
+                  <w:t>13</w:t>
+                </w:r>
+                <w:r>
+                  <w:rPr>
+                    <w:noProof/>
+                    <w:webHidden/>
+                  </w:rPr>
+                  <w:fldChar w:fldCharType="end"/>
+                </w:r>
+              </w:hyperlink>
+            </w:p>
+            <w:p>
+              <w:pPr>
+                <w:pStyle w:val="TM3"/>
+                <w:tabs>
+                  <w:tab w:val="left" w:pos="880"/>
+                  <w:tab w:val="right" w:leader="dot" w:pos="9060"/>
+                </w:tabs>
+                <w:rPr>
+                  <w:rFonts w:eastAsiaTheme="minorEastAsia"/>
+                  <w:noProof/>
+                  <w:lang w:eastAsia="fr-FR"/>
+                </w:rPr>
+              </w:pPr>
+              <w:hyperlink w:anchor="_Toc373062206" w:history="1">
+                <w:r>
+                  <w:rPr>
+                    <w:rStyle w:val="Lienhypertexte"/>
+                    <w:noProof/>
+                  </w:rPr>
+                  <w:t>h.</w:t>
+                </w:r>
+                <w:r>
+                  <w:rPr>
+                    <w:rFonts w:eastAsiaTheme="minorEastAsia"/>
+                    <w:noProof/>
+                    <w:lang w:eastAsia="fr-FR"/>
+                  </w:rPr>
+                  <w:tab/>
+                </w:r>
+                <w:r>
+                  <w:rPr>
+                    <w:rStyle w:val="Lienhypertexte"/>
+                    <w:noProof/>
+                  </w:rPr>
+                  <w:t>Editer la carte :</w:t>
+                </w:r>
+                <w:r>
+                  <w:rPr>
+                    <w:noProof/>
+                    <w:webHidden/>
+                  </w:rPr>
+                  <w:tab/>
+                </w:r>
+                <w:r>
+                  <w:rPr>
+                    <w:noProof/>
+                    <w:webHidden/>
+                  </w:rPr>
+                  <w:fldChar w:fldCharType="begin"/>
+                </w:r>
+                <w:r>
+                  <w:rPr>
+                    <w:noProof/>
+                    <w:webHidden/>
+                  </w:rPr>
+                  <w:instrText xml:space="preserve"> PAGEREF _Toc373062206 \h </w:instrText>
+                </w:r>
+                <w:r>
+                  <w:rPr>
+                    <w:noProof/>
+                    <w:webHidden/>
+                  </w:rPr>
+                </w:r>
+                <w:r>
+                  <w:rPr>
+                    <w:noProof/>
+                    <w:webHidden/>
+                  </w:rPr>
+                  <w:fldChar w:fldCharType="separate"/>
+                </w:r>
+                <w:r>
+                  <w:rPr>
+                    <w:noProof/>
+                    <w:webHidden/>
+                  </w:rPr>
+                  <w:t>13</w:t>
                 </w:r>
                 <w:r>
                   <w:rPr>
@@ -1151,7 +1835,7 @@
                   <w:lang w:eastAsia="fr-FR"/>
                 </w:rPr>
               </w:pPr>
-              <w:hyperlink w:anchor="_Toc373052598" w:history="1">
+              <w:hyperlink w:anchor="_Toc373062207" w:history="1">
                 <w:r>
                   <w:rPr>
                     <w:rStyle w:val="Lienhypertexte"/>
@@ -1193,7 +1877,7 @@
                     <w:noProof/>
                     <w:webHidden/>
                   </w:rPr>
-                  <w:instrText xml:space="preserve"> PAGEREF _Toc373052598 \h </w:instrText>
+                  <w:instrText xml:space="preserve"> PAGEREF _Toc373062207 \h </w:instrText>
                 </w:r>
                 <w:r>
                   <w:rPr>
@@ -1213,7 +1897,7 @@
                     <w:noProof/>
                     <w:webHidden/>
                   </w:rPr>
-                  <w:t>10</w:t>
+                  <w:t>14</w:t>
                 </w:r>
                 <w:r>
                   <w:rPr>
@@ -1381,74 +2065,10 @@
         </w:p>
         <w:p>
           <w:pPr>
-            <w:rPr>
-              <w:rFonts w:ascii="GodOfWar" w:hAnsi="GodOfWar"/>
-              <w:color w:val="C00000"/>
-            </w:rPr>
-          </w:pPr>
-        </w:p>
-        <w:p>
-          <w:pPr>
-            <w:rPr>
-              <w:rFonts w:ascii="GodOfWar" w:hAnsi="GodOfWar"/>
-              <w:color w:val="C00000"/>
-            </w:rPr>
-          </w:pPr>
-        </w:p>
-        <w:p>
-          <w:pPr>
-            <w:rPr>
-              <w:rFonts w:ascii="GodOfWar" w:hAnsi="GodOfWar"/>
-              <w:color w:val="C00000"/>
-            </w:rPr>
-          </w:pPr>
-        </w:p>
-        <w:p>
-          <w:pPr>
-            <w:rPr>
-              <w:rFonts w:ascii="GodOfWar" w:hAnsi="GodOfWar"/>
-              <w:color w:val="C00000"/>
-            </w:rPr>
-          </w:pPr>
-        </w:p>
-        <w:p>
-          <w:pPr>
-            <w:rPr>
-              <w:rFonts w:ascii="GodOfWar" w:hAnsi="GodOfWar"/>
-              <w:color w:val="C00000"/>
-            </w:rPr>
-          </w:pPr>
-        </w:p>
-        <w:p>
-          <w:pPr>
-            <w:rPr>
-              <w:rFonts w:ascii="GodOfWar" w:hAnsi="GodOfWar"/>
-              <w:color w:val="C00000"/>
-            </w:rPr>
-          </w:pPr>
-        </w:p>
-        <w:p>
-          <w:pPr>
-            <w:rPr>
-              <w:rFonts w:ascii="GodOfWar" w:hAnsi="GodOfWar"/>
-              <w:color w:val="C00000"/>
-            </w:rPr>
-          </w:pPr>
-        </w:p>
-        <w:p>
-          <w:pPr>
-            <w:rPr>
-              <w:rFonts w:ascii="GodOfWar" w:hAnsi="GodOfWar"/>
-              <w:color w:val="C00000"/>
-            </w:rPr>
-          </w:pPr>
-        </w:p>
-        <w:p>
-          <w:pPr>
             <w:pStyle w:val="Titre1"/>
             <w:jc w:val="center"/>
           </w:pPr>
-          <w:bookmarkStart w:id="0" w:name="_Toc373052593"/>
+          <w:bookmarkStart w:id="0" w:name="_Toc373062194"/>
           <w:r>
             <w:lastRenderedPageBreak/>
             <w:t xml:space="preserve">Liste des </w:t>
@@ -2042,7 +2662,7 @@
         </w:numPr>
       </w:pPr>
       <w:r>
-        <w:t>Colonne</w:t>
+        <w:t>Plateforme</w:t>
       </w:r>
     </w:p>
     <w:p>
@@ -2054,7 +2674,7 @@
         </w:numPr>
       </w:pPr>
       <w:r>
-        <w:t>Ailes d’Icare</w:t>
+        <w:t>Kraken</w:t>
       </w:r>
     </w:p>
     <w:p>
@@ -2066,30 +2686,6 @@
         </w:numPr>
       </w:pPr>
       <w:r>
-        <w:t>Plateforme</w:t>
-      </w:r>
-    </w:p>
-    <w:p>
-      <w:pPr>
-        <w:pStyle w:val="Paragraphedeliste"/>
-        <w:numPr>
-          <w:ilvl w:val="0"/>
-          <w:numId w:val="2"/>
-        </w:numPr>
-      </w:pPr>
-      <w:r>
-        <w:t>Kraken</w:t>
-      </w:r>
-    </w:p>
-    <w:p>
-      <w:pPr>
-        <w:pStyle w:val="Paragraphedeliste"/>
-        <w:numPr>
-          <w:ilvl w:val="0"/>
-          <w:numId w:val="2"/>
-        </w:numPr>
-      </w:pPr>
-      <w:r>
         <w:t>Arène (commune aux deux modes de jeu)</w:t>
       </w:r>
     </w:p>
@@ -2233,7 +2829,7 @@
         <w:pStyle w:val="Titre1"/>
         <w:jc w:val="center"/>
       </w:pPr>
-      <w:bookmarkStart w:id="1" w:name="_Toc373052594"/>
+      <w:bookmarkStart w:id="1" w:name="_Toc373062195"/>
       <w:r>
         <w:lastRenderedPageBreak/>
         <w:t>Diagrammes</w:t>
@@ -2248,7 +2844,7 @@
           <w:numId w:val="3"/>
         </w:numPr>
       </w:pPr>
-      <w:bookmarkStart w:id="2" w:name="_Toc373052595"/>
+      <w:bookmarkStart w:id="2" w:name="_Toc373062196"/>
       <w:r>
         <w:t>Diagramme de Gantt :</w:t>
       </w:r>
@@ -2264,25 +2860,7 @@
           <w:rPr>
             <w:rStyle w:val="Lienhypertexte"/>
           </w:rPr>
-          <w:t>diagrammeDeGa</w:t>
-        </w:r>
-        <w:r>
-          <w:rPr>
-            <w:rStyle w:val="Lienhypertexte"/>
-          </w:rPr>
-          <w:t>n</w:t>
-        </w:r>
-        <w:r>
-          <w:rPr>
-            <w:rStyle w:val="Lienhypertexte"/>
-          </w:rPr>
-          <w:t>t</w:t>
-        </w:r>
-        <w:r>
-          <w:rPr>
-            <w:rStyle w:val="Lienhypertexte"/>
-          </w:rPr>
-          <w:t>t.pdf</w:t>
+          <w:t>diagrammeDeGantt.pdf</w:t>
         </w:r>
       </w:hyperlink>
     </w:p>
@@ -2299,7 +2877,7 @@
           <w:lang w:eastAsia="fr-FR"/>
         </w:rPr>
       </w:pPr>
-      <w:bookmarkStart w:id="3" w:name="_Toc373052596"/>
+      <w:bookmarkStart w:id="3" w:name="_Toc373062197"/>
       <w:r>
         <w:t>Diagramme de cas d’utilisation :</w:t>
       </w:r>
@@ -2456,7 +3034,7 @@
           <w:numId w:val="3"/>
         </w:numPr>
       </w:pPr>
-      <w:bookmarkStart w:id="4" w:name="_Toc373052597"/>
+      <w:bookmarkStart w:id="4" w:name="_Toc373062198"/>
       <w:r>
         <w:lastRenderedPageBreak/>
         <w:t>Diagrammes d’activités :</w:t>
@@ -2471,9 +3049,652 @@
           <w:numId w:val="4"/>
         </w:numPr>
       </w:pPr>
-      <w:bookmarkStart w:id="5" w:name="_GoBack"/>
+      <w:bookmarkStart w:id="5" w:name="_Toc373062199"/>
+      <w:r>
+        <w:t>Diagramme d’activité principal</w:t>
+      </w:r>
+      <w:r>
+        <w:t> :</w:t>
+      </w:r>
       <w:bookmarkEnd w:id="5"/>
     </w:p>
+    <w:p/>
+    <w:p>
+      <w:r>
+        <w:rPr>
+          <w:noProof/>
+          <w:lang w:eastAsia="fr-FR"/>
+        </w:rPr>
+        <w:drawing>
+          <wp:inline distT="0" distB="0" distL="0" distR="0" wp14:anchorId="066C78B1" wp14:editId="32DC6739">
+            <wp:extent cx="6260078" cy="2705100"/>
+            <wp:effectExtent l="0" t="0" r="7620" b="0"/>
+            <wp:docPr id="55" name="Image 55" descr="C:\Users\Alexandre\SkyDrive\ESGI\ProjetAnnuel\Documents\Diagrammes\Diagramme d'activités.jpg"/>
+            <wp:cNvGraphicFramePr>
+              <a:graphicFrameLocks xmlns:a="http://schemas.openxmlformats.org/drawingml/2006/main" noChangeAspect="1"/>
+            </wp:cNvGraphicFramePr>
+            <a:graphic xmlns:a="http://schemas.openxmlformats.org/drawingml/2006/main">
+              <a:graphicData uri="http://schemas.openxmlformats.org/drawingml/2006/picture">
+                <pic:pic xmlns:pic="http://schemas.openxmlformats.org/drawingml/2006/picture">
+                  <pic:nvPicPr>
+                    <pic:cNvPr id="0" name="Picture 2" descr="C:\Users\Alexandre\SkyDrive\ESGI\ProjetAnnuel\Documents\Diagrammes\Diagramme d'activités.jpg"/>
+                    <pic:cNvPicPr>
+                      <a:picLocks noChangeAspect="1" noChangeArrowheads="1"/>
+                    </pic:cNvPicPr>
+                  </pic:nvPicPr>
+                  <pic:blipFill>
+                    <a:blip r:embed="rId19">
+                      <a:extLst>
+                        <a:ext uri="{28A0092B-C50C-407E-A947-70E740481C1C}">
+                          <a14:useLocalDpi xmlns:a14="http://schemas.microsoft.com/office/drawing/2010/main" val="0"/>
+                        </a:ext>
+                      </a:extLst>
+                    </a:blip>
+                    <a:srcRect/>
+                    <a:stretch>
+                      <a:fillRect/>
+                    </a:stretch>
+                  </pic:blipFill>
+                  <pic:spPr bwMode="auto">
+                    <a:xfrm>
+                      <a:off x="0" y="0"/>
+                      <a:ext cx="6264738" cy="2707114"/>
+                    </a:xfrm>
+                    <a:prstGeom prst="rect">
+                      <a:avLst/>
+                    </a:prstGeom>
+                    <a:noFill/>
+                    <a:ln>
+                      <a:noFill/>
+                    </a:ln>
+                  </pic:spPr>
+                </pic:pic>
+              </a:graphicData>
+            </a:graphic>
+          </wp:inline>
+        </w:drawing>
+      </w:r>
+    </w:p>
+    <w:p>
+      <w:pPr>
+        <w:pStyle w:val="Titre3"/>
+        <w:numPr>
+          <w:ilvl w:val="0"/>
+          <w:numId w:val="4"/>
+        </w:numPr>
+      </w:pPr>
+      <w:bookmarkStart w:id="6" w:name="_Toc373062200"/>
+      <w:r>
+        <w:t>Paramétrage partie</w:t>
+      </w:r>
+      <w:r>
+        <w:t> :</w:t>
+      </w:r>
+      <w:bookmarkEnd w:id="6"/>
+    </w:p>
+    <w:p/>
+    <w:p>
+      <w:pPr>
+        <w:jc w:val="center"/>
+      </w:pPr>
+      <w:r>
+        <w:rPr>
+          <w:noProof/>
+          <w:lang w:eastAsia="fr-FR"/>
+        </w:rPr>
+        <w:drawing>
+          <wp:inline distT="0" distB="0" distL="0" distR="0" wp14:anchorId="13537F56" wp14:editId="46F165DB">
+            <wp:extent cx="6359719" cy="3095625"/>
+            <wp:effectExtent l="0" t="0" r="3175" b="0"/>
+            <wp:docPr id="56" name="Image 56" descr="C:\Users\Alexandre\SkyDrive\ESGI\ProjetAnnuel\Documents\Diagrammes\Paramétrage partie.jpg"/>
+            <wp:cNvGraphicFramePr>
+              <a:graphicFrameLocks xmlns:a="http://schemas.openxmlformats.org/drawingml/2006/main" noChangeAspect="1"/>
+            </wp:cNvGraphicFramePr>
+            <a:graphic xmlns:a="http://schemas.openxmlformats.org/drawingml/2006/main">
+              <a:graphicData uri="http://schemas.openxmlformats.org/drawingml/2006/picture">
+                <pic:pic xmlns:pic="http://schemas.openxmlformats.org/drawingml/2006/picture">
+                  <pic:nvPicPr>
+                    <pic:cNvPr id="0" name="Picture 3" descr="C:\Users\Alexandre\SkyDrive\ESGI\ProjetAnnuel\Documents\Diagrammes\Paramétrage partie.jpg"/>
+                    <pic:cNvPicPr>
+                      <a:picLocks noChangeAspect="1" noChangeArrowheads="1"/>
+                    </pic:cNvPicPr>
+                  </pic:nvPicPr>
+                  <pic:blipFill>
+                    <a:blip r:embed="rId20">
+                      <a:extLst>
+                        <a:ext uri="{28A0092B-C50C-407E-A947-70E740481C1C}">
+                          <a14:useLocalDpi xmlns:a14="http://schemas.microsoft.com/office/drawing/2010/main" val="0"/>
+                        </a:ext>
+                      </a:extLst>
+                    </a:blip>
+                    <a:srcRect/>
+                    <a:stretch>
+                      <a:fillRect/>
+                    </a:stretch>
+                  </pic:blipFill>
+                  <pic:spPr bwMode="auto">
+                    <a:xfrm>
+                      <a:off x="0" y="0"/>
+                      <a:ext cx="6363120" cy="3097281"/>
+                    </a:xfrm>
+                    <a:prstGeom prst="rect">
+                      <a:avLst/>
+                    </a:prstGeom>
+                    <a:noFill/>
+                    <a:ln>
+                      <a:noFill/>
+                    </a:ln>
+                  </pic:spPr>
+                </pic:pic>
+              </a:graphicData>
+            </a:graphic>
+          </wp:inline>
+        </w:drawing>
+      </w:r>
+    </w:p>
+    <w:p>
+      <w:pPr>
+        <w:jc w:val="center"/>
+      </w:pPr>
+    </w:p>
+    <w:p>
+      <w:pPr>
+        <w:jc w:val="center"/>
+      </w:pPr>
+    </w:p>
+    <w:p>
+      <w:pPr>
+        <w:jc w:val="center"/>
+      </w:pPr>
+    </w:p>
+    <w:p>
+      <w:pPr>
+        <w:jc w:val="center"/>
+      </w:pPr>
+    </w:p>
+    <w:p>
+      <w:pPr>
+        <w:jc w:val="center"/>
+      </w:pPr>
+    </w:p>
+    <w:p>
+      <w:pPr>
+        <w:jc w:val="center"/>
+      </w:pPr>
+    </w:p>
+    <w:p>
+      <w:pPr>
+        <w:pStyle w:val="Titre3"/>
+        <w:numPr>
+          <w:ilvl w:val="0"/>
+          <w:numId w:val="4"/>
+        </w:numPr>
+      </w:pPr>
+      <w:bookmarkStart w:id="7" w:name="_Toc373062201"/>
+      <w:r>
+        <w:lastRenderedPageBreak/>
+        <w:t>Lancer Partie</w:t>
+      </w:r>
+      <w:r>
+        <w:t> :</w:t>
+      </w:r>
+      <w:bookmarkEnd w:id="7"/>
+    </w:p>
+    <w:p/>
+    <w:p>
+      <w:r>
+        <w:rPr>
+          <w:noProof/>
+          <w:lang w:eastAsia="fr-FR"/>
+        </w:rPr>
+        <w:drawing>
+          <wp:inline distT="0" distB="0" distL="0" distR="0" wp14:anchorId="3525D269" wp14:editId="0E7F00C3">
+            <wp:extent cx="6355519" cy="2009775"/>
+            <wp:effectExtent l="0" t="0" r="7620" b="0"/>
+            <wp:docPr id="57" name="Image 57" descr="C:\Users\Alexandre\SkyDrive\ESGI\ProjetAnnuel\Documents\Diagrammes\Lancer partie.jpg"/>
+            <wp:cNvGraphicFramePr>
+              <a:graphicFrameLocks xmlns:a="http://schemas.openxmlformats.org/drawingml/2006/main" noChangeAspect="1"/>
+            </wp:cNvGraphicFramePr>
+            <a:graphic xmlns:a="http://schemas.openxmlformats.org/drawingml/2006/main">
+              <a:graphicData uri="http://schemas.openxmlformats.org/drawingml/2006/picture">
+                <pic:pic xmlns:pic="http://schemas.openxmlformats.org/drawingml/2006/picture">
+                  <pic:nvPicPr>
+                    <pic:cNvPr id="0" name="Picture 4" descr="C:\Users\Alexandre\SkyDrive\ESGI\ProjetAnnuel\Documents\Diagrammes\Lancer partie.jpg"/>
+                    <pic:cNvPicPr>
+                      <a:picLocks noChangeAspect="1" noChangeArrowheads="1"/>
+                    </pic:cNvPicPr>
+                  </pic:nvPicPr>
+                  <pic:blipFill>
+                    <a:blip r:embed="rId21">
+                      <a:extLst>
+                        <a:ext uri="{28A0092B-C50C-407E-A947-70E740481C1C}">
+                          <a14:useLocalDpi xmlns:a14="http://schemas.microsoft.com/office/drawing/2010/main" val="0"/>
+                        </a:ext>
+                      </a:extLst>
+                    </a:blip>
+                    <a:srcRect/>
+                    <a:stretch>
+                      <a:fillRect/>
+                    </a:stretch>
+                  </pic:blipFill>
+                  <pic:spPr bwMode="auto">
+                    <a:xfrm>
+                      <a:off x="0" y="0"/>
+                      <a:ext cx="6365196" cy="2012835"/>
+                    </a:xfrm>
+                    <a:prstGeom prst="rect">
+                      <a:avLst/>
+                    </a:prstGeom>
+                    <a:noFill/>
+                    <a:ln>
+                      <a:noFill/>
+                    </a:ln>
+                  </pic:spPr>
+                </pic:pic>
+              </a:graphicData>
+            </a:graphic>
+          </wp:inline>
+        </w:drawing>
+      </w:r>
+    </w:p>
+    <w:p>
+      <w:pPr>
+        <w:pStyle w:val="Titre3"/>
+        <w:numPr>
+          <w:ilvl w:val="0"/>
+          <w:numId w:val="4"/>
+        </w:numPr>
+      </w:pPr>
+      <w:bookmarkStart w:id="8" w:name="_Toc373062202"/>
+      <w:r>
+        <w:t>Jouer la Partie</w:t>
+      </w:r>
+      <w:r>
+        <w:t> :</w:t>
+      </w:r>
+      <w:bookmarkEnd w:id="8"/>
+    </w:p>
+    <w:p/>
+    <w:p>
+      <w:r>
+        <w:rPr>
+          <w:noProof/>
+          <w:lang w:eastAsia="fr-FR"/>
+        </w:rPr>
+        <w:drawing>
+          <wp:inline distT="0" distB="0" distL="0" distR="0" wp14:anchorId="36A7A984" wp14:editId="7D50B8C2">
+            <wp:extent cx="6225958" cy="3009900"/>
+            <wp:effectExtent l="0" t="0" r="3810" b="0"/>
+            <wp:docPr id="58" name="Image 58" descr="C:\Users\Alexandre\SkyDrive\ESGI\ProjetAnnuel\Documents\Diagrammes\Jouer partie.jpg"/>
+            <wp:cNvGraphicFramePr>
+              <a:graphicFrameLocks xmlns:a="http://schemas.openxmlformats.org/drawingml/2006/main" noChangeAspect="1"/>
+            </wp:cNvGraphicFramePr>
+            <a:graphic xmlns:a="http://schemas.openxmlformats.org/drawingml/2006/main">
+              <a:graphicData uri="http://schemas.openxmlformats.org/drawingml/2006/picture">
+                <pic:pic xmlns:pic="http://schemas.openxmlformats.org/drawingml/2006/picture">
+                  <pic:nvPicPr>
+                    <pic:cNvPr id="0" name="Picture 5" descr="C:\Users\Alexandre\SkyDrive\ESGI\ProjetAnnuel\Documents\Diagrammes\Jouer partie.jpg"/>
+                    <pic:cNvPicPr>
+                      <a:picLocks noChangeAspect="1" noChangeArrowheads="1"/>
+                    </pic:cNvPicPr>
+                  </pic:nvPicPr>
+                  <pic:blipFill>
+                    <a:blip r:embed="rId22">
+                      <a:extLst>
+                        <a:ext uri="{28A0092B-C50C-407E-A947-70E740481C1C}">
+                          <a14:useLocalDpi xmlns:a14="http://schemas.microsoft.com/office/drawing/2010/main" val="0"/>
+                        </a:ext>
+                      </a:extLst>
+                    </a:blip>
+                    <a:srcRect/>
+                    <a:stretch>
+                      <a:fillRect/>
+                    </a:stretch>
+                  </pic:blipFill>
+                  <pic:spPr bwMode="auto">
+                    <a:xfrm>
+                      <a:off x="0" y="0"/>
+                      <a:ext cx="6230205" cy="3011953"/>
+                    </a:xfrm>
+                    <a:prstGeom prst="rect">
+                      <a:avLst/>
+                    </a:prstGeom>
+                    <a:noFill/>
+                    <a:ln>
+                      <a:noFill/>
+                    </a:ln>
+                  </pic:spPr>
+                </pic:pic>
+              </a:graphicData>
+            </a:graphic>
+          </wp:inline>
+        </w:drawing>
+      </w:r>
+    </w:p>
+    <w:p/>
+    <w:p/>
+    <w:p/>
+    <w:p/>
+    <w:p/>
+    <w:p/>
+    <w:p/>
+    <w:p/>
+    <w:p/>
+    <w:p>
+      <w:pPr>
+        <w:pStyle w:val="Titre3"/>
+        <w:numPr>
+          <w:ilvl w:val="0"/>
+          <w:numId w:val="4"/>
+        </w:numPr>
+      </w:pPr>
+      <w:bookmarkStart w:id="9" w:name="_Toc373062203"/>
+      <w:r>
+        <w:lastRenderedPageBreak/>
+        <w:t>Mouvement joueur</w:t>
+      </w:r>
+      <w:r>
+        <w:t> :</w:t>
+      </w:r>
+      <w:bookmarkEnd w:id="9"/>
+    </w:p>
+    <w:p/>
+    <w:p>
+      <w:r>
+        <w:rPr>
+          <w:noProof/>
+          <w:lang w:eastAsia="fr-FR"/>
+        </w:rPr>
+        <w:drawing>
+          <wp:inline distT="0" distB="0" distL="0" distR="0" wp14:anchorId="24A159FD" wp14:editId="689626BC">
+            <wp:extent cx="5200650" cy="1962150"/>
+            <wp:effectExtent l="0" t="0" r="0" b="0"/>
+            <wp:docPr id="60" name="Image 60" descr="C:\Users\Alexandre\SkyDrive\ESGI\ProjetAnnuel\Documents\Diagrammes\Mouvement joueur.jpg"/>
+            <wp:cNvGraphicFramePr>
+              <a:graphicFrameLocks xmlns:a="http://schemas.openxmlformats.org/drawingml/2006/main" noChangeAspect="1"/>
+            </wp:cNvGraphicFramePr>
+            <a:graphic xmlns:a="http://schemas.openxmlformats.org/drawingml/2006/main">
+              <a:graphicData uri="http://schemas.openxmlformats.org/drawingml/2006/picture">
+                <pic:pic xmlns:pic="http://schemas.openxmlformats.org/drawingml/2006/picture">
+                  <pic:nvPicPr>
+                    <pic:cNvPr id="0" name="Picture 7" descr="C:\Users\Alexandre\SkyDrive\ESGI\ProjetAnnuel\Documents\Diagrammes\Mouvement joueur.jpg"/>
+                    <pic:cNvPicPr>
+                      <a:picLocks noChangeAspect="1" noChangeArrowheads="1"/>
+                    </pic:cNvPicPr>
+                  </pic:nvPicPr>
+                  <pic:blipFill>
+                    <a:blip r:embed="rId23">
+                      <a:extLst>
+                        <a:ext uri="{28A0092B-C50C-407E-A947-70E740481C1C}">
+                          <a14:useLocalDpi xmlns:a14="http://schemas.microsoft.com/office/drawing/2010/main" val="0"/>
+                        </a:ext>
+                      </a:extLst>
+                    </a:blip>
+                    <a:srcRect/>
+                    <a:stretch>
+                      <a:fillRect/>
+                    </a:stretch>
+                  </pic:blipFill>
+                  <pic:spPr bwMode="auto">
+                    <a:xfrm>
+                      <a:off x="0" y="0"/>
+                      <a:ext cx="5200650" cy="1962150"/>
+                    </a:xfrm>
+                    <a:prstGeom prst="rect">
+                      <a:avLst/>
+                    </a:prstGeom>
+                    <a:noFill/>
+                    <a:ln>
+                      <a:noFill/>
+                    </a:ln>
+                  </pic:spPr>
+                </pic:pic>
+              </a:graphicData>
+            </a:graphic>
+          </wp:inline>
+        </w:drawing>
+      </w:r>
+    </w:p>
+    <w:p/>
+    <w:p>
+      <w:pPr>
+        <w:pStyle w:val="Titre3"/>
+        <w:numPr>
+          <w:ilvl w:val="0"/>
+          <w:numId w:val="4"/>
+        </w:numPr>
+      </w:pPr>
+      <w:bookmarkStart w:id="10" w:name="_Toc373062204"/>
+      <w:r>
+        <w:t>Capacités joueurs</w:t>
+      </w:r>
+      <w:bookmarkEnd w:id="10"/>
+    </w:p>
+    <w:p/>
+    <w:p>
+      <w:r>
+        <w:rPr>
+          <w:noProof/>
+          <w:lang w:eastAsia="fr-FR"/>
+        </w:rPr>
+        <w:drawing>
+          <wp:inline distT="0" distB="0" distL="0" distR="0" wp14:anchorId="6246326A" wp14:editId="768C9687">
+            <wp:extent cx="5753100" cy="2447925"/>
+            <wp:effectExtent l="0" t="0" r="0" b="9525"/>
+            <wp:docPr id="61" name="Image 61" descr="C:\Users\Alexandre\SkyDrive\ESGI\ProjetAnnuel\Documents\Diagrammes\Capacités joueur.jpg"/>
+            <wp:cNvGraphicFramePr>
+              <a:graphicFrameLocks xmlns:a="http://schemas.openxmlformats.org/drawingml/2006/main" noChangeAspect="1"/>
+            </wp:cNvGraphicFramePr>
+            <a:graphic xmlns:a="http://schemas.openxmlformats.org/drawingml/2006/main">
+              <a:graphicData uri="http://schemas.openxmlformats.org/drawingml/2006/picture">
+                <pic:pic xmlns:pic="http://schemas.openxmlformats.org/drawingml/2006/picture">
+                  <pic:nvPicPr>
+                    <pic:cNvPr id="0" name="Picture 8" descr="C:\Users\Alexandre\SkyDrive\ESGI\ProjetAnnuel\Documents\Diagrammes\Capacités joueur.jpg"/>
+                    <pic:cNvPicPr>
+                      <a:picLocks noChangeAspect="1" noChangeArrowheads="1"/>
+                    </pic:cNvPicPr>
+                  </pic:nvPicPr>
+                  <pic:blipFill>
+                    <a:blip r:embed="rId24">
+                      <a:extLst>
+                        <a:ext uri="{28A0092B-C50C-407E-A947-70E740481C1C}">
+                          <a14:useLocalDpi xmlns:a14="http://schemas.microsoft.com/office/drawing/2010/main" val="0"/>
+                        </a:ext>
+                      </a:extLst>
+                    </a:blip>
+                    <a:srcRect/>
+                    <a:stretch>
+                      <a:fillRect/>
+                    </a:stretch>
+                  </pic:blipFill>
+                  <pic:spPr bwMode="auto">
+                    <a:xfrm>
+                      <a:off x="0" y="0"/>
+                      <a:ext cx="5753100" cy="2447925"/>
+                    </a:xfrm>
+                    <a:prstGeom prst="rect">
+                      <a:avLst/>
+                    </a:prstGeom>
+                    <a:noFill/>
+                    <a:ln>
+                      <a:noFill/>
+                    </a:ln>
+                  </pic:spPr>
+                </pic:pic>
+              </a:graphicData>
+            </a:graphic>
+          </wp:inline>
+        </w:drawing>
+      </w:r>
+    </w:p>
+    <w:p/>
+    <w:p/>
+    <w:p/>
+    <w:p/>
+    <w:p/>
+    <w:p/>
+    <w:p/>
+    <w:p/>
+    <w:p/>
+    <w:p/>
+    <w:p/>
+    <w:p>
+      <w:pPr>
+        <w:pStyle w:val="Titre3"/>
+        <w:numPr>
+          <w:ilvl w:val="0"/>
+          <w:numId w:val="4"/>
+        </w:numPr>
+      </w:pPr>
+      <w:bookmarkStart w:id="11" w:name="_Toc373062205"/>
+      <w:r>
+        <w:lastRenderedPageBreak/>
+        <w:t>Options jeu</w:t>
+      </w:r>
+      <w:r>
+        <w:t> :</w:t>
+      </w:r>
+      <w:bookmarkEnd w:id="11"/>
+    </w:p>
+    <w:p/>
+    <w:p>
+      <w:r>
+        <w:rPr>
+          <w:noProof/>
+          <w:lang w:eastAsia="fr-FR"/>
+        </w:rPr>
+        <w:drawing>
+          <wp:inline distT="0" distB="0" distL="0" distR="0" wp14:anchorId="4DC16AF8" wp14:editId="64BD225A">
+            <wp:extent cx="6162015" cy="3086100"/>
+            <wp:effectExtent l="0" t="0" r="0" b="0"/>
+            <wp:docPr id="62" name="Image 62" descr="C:\Users\Alexandre\SkyDrive\ESGI\ProjetAnnuel\Documents\Diagrammes\Options jeu.jpg"/>
+            <wp:cNvGraphicFramePr>
+              <a:graphicFrameLocks xmlns:a="http://schemas.openxmlformats.org/drawingml/2006/main" noChangeAspect="1"/>
+            </wp:cNvGraphicFramePr>
+            <a:graphic xmlns:a="http://schemas.openxmlformats.org/drawingml/2006/main">
+              <a:graphicData uri="http://schemas.openxmlformats.org/drawingml/2006/picture">
+                <pic:pic xmlns:pic="http://schemas.openxmlformats.org/drawingml/2006/picture">
+                  <pic:nvPicPr>
+                    <pic:cNvPr id="0" name="Picture 9" descr="C:\Users\Alexandre\SkyDrive\ESGI\ProjetAnnuel\Documents\Diagrammes\Options jeu.jpg"/>
+                    <pic:cNvPicPr>
+                      <a:picLocks noChangeAspect="1" noChangeArrowheads="1"/>
+                    </pic:cNvPicPr>
+                  </pic:nvPicPr>
+                  <pic:blipFill>
+                    <a:blip r:embed="rId25">
+                      <a:extLst>
+                        <a:ext uri="{28A0092B-C50C-407E-A947-70E740481C1C}">
+                          <a14:useLocalDpi xmlns:a14="http://schemas.microsoft.com/office/drawing/2010/main" val="0"/>
+                        </a:ext>
+                      </a:extLst>
+                    </a:blip>
+                    <a:srcRect/>
+                    <a:stretch>
+                      <a:fillRect/>
+                    </a:stretch>
+                  </pic:blipFill>
+                  <pic:spPr bwMode="auto">
+                    <a:xfrm>
+                      <a:off x="0" y="0"/>
+                      <a:ext cx="6164564" cy="3087377"/>
+                    </a:xfrm>
+                    <a:prstGeom prst="rect">
+                      <a:avLst/>
+                    </a:prstGeom>
+                    <a:noFill/>
+                    <a:ln>
+                      <a:noFill/>
+                    </a:ln>
+                  </pic:spPr>
+                </pic:pic>
+              </a:graphicData>
+            </a:graphic>
+          </wp:inline>
+        </w:drawing>
+      </w:r>
+    </w:p>
+    <w:p/>
+    <w:p>
+      <w:pPr>
+        <w:pStyle w:val="Titre3"/>
+        <w:numPr>
+          <w:ilvl w:val="0"/>
+          <w:numId w:val="4"/>
+        </w:numPr>
+      </w:pPr>
+      <w:bookmarkStart w:id="12" w:name="_Toc373062206"/>
+      <w:r>
+        <w:t>Editer la carte</w:t>
+      </w:r>
+      <w:r>
+        <w:t> :</w:t>
+      </w:r>
+      <w:bookmarkEnd w:id="12"/>
+    </w:p>
+    <w:p/>
+    <w:p>
+      <w:r>
+        <w:rPr>
+          <w:noProof/>
+          <w:lang w:eastAsia="fr-FR"/>
+        </w:rPr>
+        <w:drawing>
+          <wp:inline distT="0" distB="0" distL="0" distR="0" wp14:anchorId="44AE0047" wp14:editId="37FB941D">
+            <wp:extent cx="6414961" cy="2400300"/>
+            <wp:effectExtent l="0" t="0" r="5080" b="0"/>
+            <wp:docPr id="63" name="Image 63" descr="C:\Users\Alexandre\SkyDrive\ESGI\ProjetAnnuel\Documents\Diagrammes\Editer la carte.jpg"/>
+            <wp:cNvGraphicFramePr>
+              <a:graphicFrameLocks xmlns:a="http://schemas.openxmlformats.org/drawingml/2006/main" noChangeAspect="1"/>
+            </wp:cNvGraphicFramePr>
+            <a:graphic xmlns:a="http://schemas.openxmlformats.org/drawingml/2006/main">
+              <a:graphicData uri="http://schemas.openxmlformats.org/drawingml/2006/picture">
+                <pic:pic xmlns:pic="http://schemas.openxmlformats.org/drawingml/2006/picture">
+                  <pic:nvPicPr>
+                    <pic:cNvPr id="0" name="Picture 10" descr="C:\Users\Alexandre\SkyDrive\ESGI\ProjetAnnuel\Documents\Diagrammes\Editer la carte.jpg"/>
+                    <pic:cNvPicPr>
+                      <a:picLocks noChangeAspect="1" noChangeArrowheads="1"/>
+                    </pic:cNvPicPr>
+                  </pic:nvPicPr>
+                  <pic:blipFill>
+                    <a:blip r:embed="rId26">
+                      <a:extLst>
+                        <a:ext uri="{28A0092B-C50C-407E-A947-70E740481C1C}">
+                          <a14:useLocalDpi xmlns:a14="http://schemas.microsoft.com/office/drawing/2010/main" val="0"/>
+                        </a:ext>
+                      </a:extLst>
+                    </a:blip>
+                    <a:srcRect/>
+                    <a:stretch>
+                      <a:fillRect/>
+                    </a:stretch>
+                  </pic:blipFill>
+                  <pic:spPr bwMode="auto">
+                    <a:xfrm>
+                      <a:off x="0" y="0"/>
+                      <a:ext cx="6418186" cy="2401507"/>
+                    </a:xfrm>
+                    <a:prstGeom prst="rect">
+                      <a:avLst/>
+                    </a:prstGeom>
+                    <a:noFill/>
+                    <a:ln>
+                      <a:noFill/>
+                    </a:ln>
+                  </pic:spPr>
+                </pic:pic>
+              </a:graphicData>
+            </a:graphic>
+          </wp:inline>
+        </w:drawing>
+      </w:r>
+    </w:p>
+    <w:p/>
+    <w:p/>
+    <w:p/>
+    <w:p/>
+    <w:p/>
+    <w:p/>
+    <w:p/>
     <w:p>
       <w:pPr>
         <w:pStyle w:val="Titre2"/>
@@ -2482,17 +3703,77 @@
           <w:numId w:val="3"/>
         </w:numPr>
       </w:pPr>
-      <w:bookmarkStart w:id="6" w:name="_Toc373052598"/>
+      <w:bookmarkStart w:id="13" w:name="_Toc373062207"/>
       <w:r>
+        <w:lastRenderedPageBreak/>
         <w:t>Diagrammes de classes :</w:t>
       </w:r>
-      <w:bookmarkEnd w:id="6"/>
+      <w:bookmarkEnd w:id="13"/>
+    </w:p>
+    <w:p/>
+    <w:p>
+      <w:bookmarkStart w:id="14" w:name="_GoBack"/>
+      <w:r>
+        <w:rPr>
+          <w:noProof/>
+          <w:lang w:eastAsia="fr-FR"/>
+        </w:rPr>
+        <w:drawing>
+          <wp:inline distT="0" distB="0" distL="0" distR="0" wp14:anchorId="3E4D1D27" wp14:editId="15CCF660">
+            <wp:extent cx="5753100" cy="3038475"/>
+            <wp:effectExtent l="0" t="0" r="0" b="9525"/>
+            <wp:docPr id="129" name="Image 129" descr="C:\Users\Alexandre\SkyDrive\ESGI\ProjetAnnuel\Documents\Diagrammes\ClassDiagram.jpg"/>
+            <wp:cNvGraphicFramePr>
+              <a:graphicFrameLocks xmlns:a="http://schemas.openxmlformats.org/drawingml/2006/main" noChangeAspect="1"/>
+            </wp:cNvGraphicFramePr>
+            <a:graphic xmlns:a="http://schemas.openxmlformats.org/drawingml/2006/main">
+              <a:graphicData uri="http://schemas.openxmlformats.org/drawingml/2006/picture">
+                <pic:pic xmlns:pic="http://schemas.openxmlformats.org/drawingml/2006/picture">
+                  <pic:nvPicPr>
+                    <pic:cNvPr id="0" name="Picture 12" descr="C:\Users\Alexandre\SkyDrive\ESGI\ProjetAnnuel\Documents\Diagrammes\ClassDiagram.jpg"/>
+                    <pic:cNvPicPr>
+                      <a:picLocks noChangeAspect="1" noChangeArrowheads="1"/>
+                    </pic:cNvPicPr>
+                  </pic:nvPicPr>
+                  <pic:blipFill>
+                    <a:blip r:embed="rId27">
+                      <a:extLst>
+                        <a:ext uri="{28A0092B-C50C-407E-A947-70E740481C1C}">
+                          <a14:useLocalDpi xmlns:a14="http://schemas.microsoft.com/office/drawing/2010/main" val="0"/>
+                        </a:ext>
+                      </a:extLst>
+                    </a:blip>
+                    <a:srcRect/>
+                    <a:stretch>
+                      <a:fillRect/>
+                    </a:stretch>
+                  </pic:blipFill>
+                  <pic:spPr bwMode="auto">
+                    <a:xfrm>
+                      <a:off x="0" y="0"/>
+                      <a:ext cx="5753100" cy="3038475"/>
+                    </a:xfrm>
+                    <a:prstGeom prst="rect">
+                      <a:avLst/>
+                    </a:prstGeom>
+                    <a:noFill/>
+                    <a:ln>
+                      <a:noFill/>
+                    </a:ln>
+                  </pic:spPr>
+                </pic:pic>
+              </a:graphicData>
+            </a:graphic>
+          </wp:inline>
+        </w:drawing>
+      </w:r>
+      <w:bookmarkEnd w:id="14"/>
     </w:p>
     <w:sectPr>
-      <w:headerReference w:type="even" r:id="rId19"/>
-      <w:headerReference w:type="default" r:id="rId20"/>
-      <w:footerReference w:type="default" r:id="rId21"/>
-      <w:headerReference w:type="first" r:id="rId22"/>
+      <w:headerReference w:type="even" r:id="rId28"/>
+      <w:headerReference w:type="default" r:id="rId29"/>
+      <w:footerReference w:type="default" r:id="rId30"/>
+      <w:headerReference w:type="first" r:id="rId31"/>
       <w:pgSz w:w="11906" w:h="16838"/>
       <w:pgMar w:top="851" w:right="1418" w:bottom="851" w:left="1418" w:header="1247" w:footer="57" w:gutter="0"/>
       <w:pgNumType w:start="0"/>
@@ -2545,7 +3826,7 @@
       <mc:AlternateContent>
         <mc:Choice Requires="wpg">
           <w:drawing>
-            <wp:anchor distT="0" distB="0" distL="0" distR="0" simplePos="0" relativeHeight="251664384" behindDoc="0" locked="0" layoutInCell="1" allowOverlap="1" wp14:anchorId="0FD2F836" wp14:editId="635515EE">
+            <wp:anchor distT="0" distB="0" distL="0" distR="0" simplePos="0" relativeHeight="251664384" behindDoc="0" locked="0" layoutInCell="1" allowOverlap="1" wp14:anchorId="0FD2F836" wp14:editId="78823B7B">
               <wp:simplePos x="0" y="0"/>
               <wp:positionH relativeFrom="margin">
                 <wp:align>right</wp:align>
@@ -2574,9 +3855,9 @@
                     <wpg:grpSpPr>
                       <a:xfrm>
                         <a:off x="0" y="0"/>
-                        <a:ext cx="5943600" cy="320040"/>
+                        <a:ext cx="5943600" cy="320041"/>
                         <a:chOff x="0" y="0"/>
-                        <a:chExt cx="5962650" cy="323851"/>
+                        <a:chExt cx="5962650" cy="323852"/>
                       </a:xfrm>
                     </wpg:grpSpPr>
                     <wps:wsp>
@@ -2626,7 +3907,7 @@
                       <wps:spPr>
                         <a:xfrm>
                           <a:off x="0" y="66676"/>
-                          <a:ext cx="5943600" cy="257175"/>
+                          <a:ext cx="5943600" cy="257176"/>
                         </a:xfrm>
                         <a:prstGeom prst="rect">
                           <a:avLst/>
@@ -2698,7 +3979,7 @@
         </mc:Choice>
         <mc:Fallback>
           <w:pict>
-            <v:group w14:anchorId="0FD2F836" id="Groupe 37" o:spid="_x0000_s1027" style="position:absolute;left:0;text-align:left;margin-left:416.8pt;margin-top:0;width:468pt;height:25.2pt;z-index:251664384;mso-width-percent:1000;mso-top-percent:200;mso-wrap-distance-left:0;mso-wrap-distance-right:0;mso-position-horizontal:right;mso-position-horizontal-relative:margin;mso-position-vertical-relative:bottom-margin-area;mso-width-percent:1000;mso-top-percent:200;mso-width-relative:margin;mso-height-relative:margin" coordsize="59626,3238" o:gfxdata="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">
+            <v:group w14:anchorId="0FD2F836" id="Groupe 37" o:spid="_x0000_s1027" style="position:absolute;left:0;text-align:left;margin-left:416.8pt;margin-top:0;width:468pt;height:25.2pt;z-index:251664384;mso-width-percent:1000;mso-top-percent:200;mso-wrap-distance-left:0;mso-wrap-distance-right:0;mso-position-horizontal:right;mso-position-horizontal-relative:margin;mso-position-vertical-relative:bottom-margin-area;mso-width-percent:1000;mso-top-percent:200;mso-width-relative:margin;mso-height-relative:margin" coordsize="59626,3238" o:gfxdata="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">
               <v:rect id="Rectangle 38" o:spid="_x0000_s1028" style="position:absolute;left:190;width:59436;height:188;visibility:visible;mso-wrap-style:square;v-text-anchor:middle" o:gfxdata="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" fillcolor="black [3213]" stroked="f" strokeweight="1pt">
                 <v:textbox inset=",,2mm"/>
               </v:rect>
@@ -2748,7 +4029,7 @@
       <mc:AlternateContent>
         <mc:Choice Requires="wps">
           <w:drawing>
-            <wp:anchor distT="0" distB="0" distL="0" distR="0" simplePos="0" relativeHeight="251663360" behindDoc="0" locked="0" layoutInCell="1" allowOverlap="1" wp14:anchorId="40F5196E" wp14:editId="15DD62EF">
+            <wp:anchor distT="0" distB="0" distL="0" distR="0" simplePos="0" relativeHeight="251663360" behindDoc="0" locked="0" layoutInCell="1" allowOverlap="1" wp14:anchorId="40F5196E" wp14:editId="6079AD41">
               <wp:simplePos x="0" y="0"/>
               <wp:positionH relativeFrom="rightMargin">
                 <wp:align>left</wp:align>
@@ -2847,7 +4128,7 @@
                               <w:sz w:val="28"/>
                               <w:szCs w:val="28"/>
                             </w:rPr>
-                            <w:t>10</w:t>
+                            <w:t>14</w:t>
                           </w:r>
                           <w:r>
                             <w:rPr>
@@ -2923,7 +4204,7 @@
                         <w:sz w:val="28"/>
                         <w:szCs w:val="28"/>
                       </w:rPr>
-                      <w:t>10</w:t>
+                      <w:t>14</w:t>
                     </w:r>
                     <w:r>
                       <w:rPr>
@@ -3071,7 +4352,7 @@
           <wp:extent cx="932180" cy="932180"/>
           <wp:effectExtent l="0" t="0" r="0" b="0"/>
           <wp:wrapSquare wrapText="bothSides"/>
-          <wp:docPr id="1" name="Image 1"/>
+          <wp:docPr id="51" name="Image 51"/>
           <wp:cNvGraphicFramePr>
             <a:graphicFrameLocks xmlns:a="http://schemas.openxmlformats.org/drawingml/2006/main" noChangeAspect="1"/>
           </wp:cNvGraphicFramePr>
@@ -3121,7 +4402,7 @@
         <w:lang w:eastAsia="fr-FR"/>
       </w:rPr>
       <w:drawing>
-        <wp:anchor distT="0" distB="0" distL="114300" distR="114300" simplePos="0" relativeHeight="251661312" behindDoc="0" locked="0" layoutInCell="1" allowOverlap="1" wp14:anchorId="7E52F593" wp14:editId="7DAA8790">
+        <wp:anchor distT="0" distB="0" distL="114300" distR="114300" simplePos="0" relativeHeight="251661312" behindDoc="0" locked="0" layoutInCell="1" allowOverlap="1" wp14:anchorId="7E52F593" wp14:editId="2E37B647">
           <wp:simplePos x="0" y="0"/>
           <wp:positionH relativeFrom="leftMargin">
             <wp:align>right</wp:align>
@@ -3132,7 +4413,7 @@
           <wp:extent cx="628650" cy="628650"/>
           <wp:effectExtent l="0" t="0" r="0" b="0"/>
           <wp:wrapTopAndBottom/>
-          <wp:docPr id="5" name="Image 5" descr="C:\Users\Alexandre\SkyDrive\ESGI\ProjetAnnuel\Documents\upisoft.jpg"/>
+          <wp:docPr id="52" name="Image 52" descr="C:\Users\Alexandre\SkyDrive\ESGI\ProjetAnnuel\Documents\upisoft.jpg"/>
           <wp:cNvGraphicFramePr>
             <a:graphicFrameLocks xmlns:a="http://schemas.openxmlformats.org/drawingml/2006/main" noChangeAspect="1"/>
           </wp:cNvGraphicFramePr>
@@ -3204,6 +4485,135 @@
         <w:noProof/>
         <w:lang w:eastAsia="fr-FR"/>
       </w:rPr>
+      <w:drawing>
+        <wp:anchor distT="0" distB="0" distL="114300" distR="114300" simplePos="0" relativeHeight="251672576" behindDoc="0" locked="0" layoutInCell="1" allowOverlap="1" wp14:anchorId="6EF0171E" wp14:editId="633F53CD">
+          <wp:simplePos x="0" y="0"/>
+          <wp:positionH relativeFrom="leftMargin">
+            <wp:posOffset>140335</wp:posOffset>
+          </wp:positionH>
+          <wp:positionV relativeFrom="page">
+            <wp:posOffset>134620</wp:posOffset>
+          </wp:positionV>
+          <wp:extent cx="628650" cy="628650"/>
+          <wp:effectExtent l="0" t="0" r="0" b="0"/>
+          <wp:wrapTopAndBottom/>
+          <wp:docPr id="53" name="Image 53" descr="C:\Users\Alexandre\SkyDrive\ESGI\ProjetAnnuel\Documents\upisoft.jpg"/>
+          <wp:cNvGraphicFramePr>
+            <a:graphicFrameLocks xmlns:a="http://schemas.openxmlformats.org/drawingml/2006/main" noChangeAspect="1"/>
+          </wp:cNvGraphicFramePr>
+          <a:graphic xmlns:a="http://schemas.openxmlformats.org/drawingml/2006/main">
+            <a:graphicData uri="http://schemas.openxmlformats.org/drawingml/2006/picture">
+              <pic:pic xmlns:pic="http://schemas.openxmlformats.org/drawingml/2006/picture">
+                <pic:nvPicPr>
+                  <pic:cNvPr id="0" name="Picture 5" descr="C:\Users\Alexandre\SkyDrive\ESGI\ProjetAnnuel\Documents\upisoft.jpg"/>
+                  <pic:cNvPicPr>
+                    <a:picLocks noChangeAspect="1" noChangeArrowheads="1"/>
+                  </pic:cNvPicPr>
+                </pic:nvPicPr>
+                <pic:blipFill>
+                  <a:blip r:embed="rId1" cstate="print">
+                    <a:extLst>
+                      <a:ext uri="{28A0092B-C50C-407E-A947-70E740481C1C}">
+                        <a14:useLocalDpi xmlns:a14="http://schemas.microsoft.com/office/drawing/2010/main" val="0"/>
+                      </a:ext>
+                    </a:extLst>
+                  </a:blip>
+                  <a:srcRect/>
+                  <a:stretch>
+                    <a:fillRect/>
+                  </a:stretch>
+                </pic:blipFill>
+                <pic:spPr bwMode="auto">
+                  <a:xfrm>
+                    <a:off x="0" y="0"/>
+                    <a:ext cx="628650" cy="628650"/>
+                  </a:xfrm>
+                  <a:prstGeom prst="rect">
+                    <a:avLst/>
+                  </a:prstGeom>
+                  <a:noFill/>
+                  <a:ln>
+                    <a:noFill/>
+                  </a:ln>
+                </pic:spPr>
+              </pic:pic>
+            </a:graphicData>
+          </a:graphic>
+          <wp14:sizeRelH relativeFrom="margin">
+            <wp14:pctWidth>0</wp14:pctWidth>
+          </wp14:sizeRelH>
+          <wp14:sizeRelV relativeFrom="margin">
+            <wp14:pctHeight>0</wp14:pctHeight>
+          </wp14:sizeRelV>
+        </wp:anchor>
+      </w:drawing>
+    </w:r>
+    <w:r>
+      <w:rPr>
+        <w:noProof/>
+        <w:lang w:eastAsia="fr-FR"/>
+      </w:rPr>
+      <w:drawing>
+        <wp:anchor distT="0" distB="0" distL="114300" distR="114300" simplePos="0" relativeHeight="251670528" behindDoc="0" locked="0" layoutInCell="1" allowOverlap="1" wp14:anchorId="078D7DFE" wp14:editId="51F58559">
+          <wp:simplePos x="0" y="0"/>
+          <wp:positionH relativeFrom="page">
+            <wp:posOffset>9684385</wp:posOffset>
+          </wp:positionH>
+          <wp:positionV relativeFrom="paragraph">
+            <wp:posOffset>-714375</wp:posOffset>
+          </wp:positionV>
+          <wp:extent cx="932180" cy="932180"/>
+          <wp:effectExtent l="0" t="0" r="0" b="0"/>
+          <wp:wrapSquare wrapText="bothSides"/>
+          <wp:docPr id="54" name="Image 54"/>
+          <wp:cNvGraphicFramePr>
+            <a:graphicFrameLocks xmlns:a="http://schemas.openxmlformats.org/drawingml/2006/main" noChangeAspect="1"/>
+          </wp:cNvGraphicFramePr>
+          <a:graphic xmlns:a="http://schemas.openxmlformats.org/drawingml/2006/main">
+            <a:graphicData uri="http://schemas.openxmlformats.org/drawingml/2006/picture">
+              <pic:pic xmlns:pic="http://schemas.openxmlformats.org/drawingml/2006/picture">
+                <pic:nvPicPr>
+                  <pic:cNvPr id="1" name="arene.png"/>
+                  <pic:cNvPicPr/>
+                </pic:nvPicPr>
+                <pic:blipFill>
+                  <a:blip r:embed="rId2" cstate="print">
+                    <a:extLst>
+                      <a:ext uri="{28A0092B-C50C-407E-A947-70E740481C1C}">
+                        <a14:useLocalDpi xmlns:a14="http://schemas.microsoft.com/office/drawing/2010/main" val="0"/>
+                      </a:ext>
+                    </a:extLst>
+                  </a:blip>
+                  <a:stretch>
+                    <a:fillRect/>
+                  </a:stretch>
+                </pic:blipFill>
+                <pic:spPr>
+                  <a:xfrm>
+                    <a:off x="0" y="0"/>
+                    <a:ext cx="932180" cy="932180"/>
+                  </a:xfrm>
+                  <a:prstGeom prst="rect">
+                    <a:avLst/>
+                  </a:prstGeom>
+                </pic:spPr>
+              </pic:pic>
+            </a:graphicData>
+          </a:graphic>
+          <wp14:sizeRelH relativeFrom="margin">
+            <wp14:pctWidth>0</wp14:pctWidth>
+          </wp14:sizeRelH>
+          <wp14:sizeRelV relativeFrom="margin">
+            <wp14:pctHeight>0</wp14:pctHeight>
+          </wp14:sizeRelV>
+        </wp:anchor>
+      </w:drawing>
+    </w:r>
+    <w:r>
+      <w:rPr>
+        <w:noProof/>
+        <w:lang w:eastAsia="fr-FR"/>
+      </w:rPr>
       <w:pict w14:anchorId="2135CC80">
         <v:shapetype id="_x0000_t75" coordsize="21600,21600" o:spt="75" o:preferrelative="t" path="m@4@5l@4@11@9@11@9@5xe" filled="f" stroked="f">
           <v:stroke joinstyle="miter"/>
@@ -3225,7 +4635,7 @@
           <o:lock v:ext="edit" aspectratio="t"/>
         </v:shapetype>
         <v:shape id="WordPictureWatermark12143679" o:spid="_x0000_s2053" type="#_x0000_t75" style="position:absolute;margin-left:0;margin-top:0;width:453.45pt;height:453.45pt;z-index:-251650048;mso-position-horizontal:center;mso-position-horizontal-relative:margin;mso-position-vertical:center;mso-position-vertical-relative:margin" o:allowincell="f">
-          <v:imagedata r:id="rId1" o:title="arenecrayon"/>
+          <v:imagedata r:id="rId3" o:title="arenecrayon"/>
           <w10:wrap anchorx="margin" anchory="margin"/>
         </v:shape>
       </w:pict>
@@ -4378,6 +5788,19 @@
       <w:szCs w:val="24"/>
     </w:rPr>
   </w:style>
+  <w:style w:type="paragraph" w:styleId="TM3">
+    <w:name w:val="toc 3"/>
+    <w:basedOn w:val="Normal"/>
+    <w:next w:val="Normal"/>
+    <w:autoRedefine/>
+    <w:uiPriority w:val="39"/>
+    <w:unhideWhenUsed/>
+    <w:rsid w:val="000D4165"/>
+    <w:pPr>
+      <w:spacing w:after="100"/>
+      <w:ind w:left="440"/>
+    </w:pPr>
+  </w:style>
 </w:styles>
 </file>
 
@@ -4500,9 +5923,8 @@
     <w:panose1 w:val="020B0502040204020203"/>
     <w:charset w:val="00"/>
     <w:family w:val="swiss"/>
-    <w:notTrueType/>
     <w:pitch w:val="variable"/>
-    <w:sig w:usb0="00000003" w:usb1="00000000" w:usb2="00000000" w:usb3="00000000" w:csb0="00000001" w:csb1="00000000"/>
+    <w:sig w:usb0="E4002EFF" w:usb1="C000E47F" w:usb2="00000009" w:usb3="00000000" w:csb0="000001FF" w:csb1="00000000"/>
   </w:font>
   <w:font w:name="GodOfWar">
     <w:altName w:val="Courier New"/>
@@ -4535,6 +5957,8 @@
     <w:rsid w:val="000B4CA4"/>
     <w:rsid w:val="000D68F9"/>
     <w:rsid w:val="00362438"/>
+    <w:rsid w:val="00366522"/>
+    <w:rsid w:val="005C400B"/>
     <w:rsid w:val="00665DF8"/>
     <w:rsid w:val="00BE318B"/>
     <w:rsid w:val="00F07EDE"/>
@@ -4990,6 +6414,18 @@
     <w:name w:val="F7757EAAC3BF4F58A4E5091C975EE1BA"/>
     <w:rsid w:val="00BE318B"/>
   </w:style>
+  <w:style w:type="paragraph" w:customStyle="1" w:styleId="767081EECC4D48A9A9D9037600F35A2D">
+    <w:name w:val="767081EECC4D48A9A9D9037600F35A2D"/>
+    <w:rsid w:val="005C400B"/>
+  </w:style>
+  <w:style w:type="paragraph" w:customStyle="1" w:styleId="4A3BBAE5C4314EF485A17ACBD84EAB3A">
+    <w:name w:val="4A3BBAE5C4314EF485A17ACBD84EAB3A"/>
+    <w:rsid w:val="005C400B"/>
+  </w:style>
+  <w:style w:type="paragraph" w:customStyle="1" w:styleId="5339F2E6E13441CEA509D9F4312CD4B1">
+    <w:name w:val="5339F2E6E13441CEA509D9F4312CD4B1"/>
+    <w:rsid w:val="005C400B"/>
+  </w:style>
 </w:styles>
 </file>
 
@@ -5285,7 +6721,7 @@
 </file>
 
 <file path=customXml/itemProps2.xml><?xml version="1.0" encoding="utf-8"?>
-<ds:datastoreItem xmlns:ds="http://schemas.openxmlformats.org/officeDocument/2006/customXml" ds:itemID="{806573FE-B941-40E3-BA53-F87AA532FE95}">
+<ds:datastoreItem xmlns:ds="http://schemas.openxmlformats.org/officeDocument/2006/customXml" ds:itemID="{5C6C6996-ADCC-4BD0-9852-3B23BA00DAF4}">
   <ds:schemaRefs>
     <ds:schemaRef ds:uri="http://schemas.openxmlformats.org/officeDocument/2006/bibliography"/>
   </ds:schemaRefs>

</xml_diff>